<commit_message>
simple changes into cli command parsing
</commit_message>
<xml_diff>
--- a/docs/CLI_service_command_parser.docx
+++ b/docs/CLI_service_command_parser.docx
@@ -37,78 +37,323 @@
       <w:pPr>
         <w:pStyle w:val="Normal"/>
         <w:jc w:val="both"/>
-        <w:rPr/>
-      </w:pPr>
-      <w:r>
-        <w:rPr/>
-        <w:t>Letter = A | … | Z | a | … | z</w:t>
-      </w:r>
-    </w:p>
-    <w:p>
-      <w:pPr>
-        <w:pStyle w:val="Normal"/>
-        <w:jc w:val="both"/>
-        <w:rPr/>
-      </w:pPr>
-      <w:r>
-        <w:rPr/>
-        <w:t>Digit = 0 | … | 9</w:t>
-      </w:r>
-    </w:p>
-    <w:p>
-      <w:pPr>
-        <w:pStyle w:val="Normal"/>
-        <w:jc w:val="both"/>
-        <w:rPr/>
-      </w:pPr>
-      <w:r>
-        <w:rPr/>
-        <w:t>WordCharacter = Letter | Digit | '\' | '.' | ',' | '-'</w:t>
-      </w:r>
-    </w:p>
-    <w:p>
-      <w:pPr>
-        <w:pStyle w:val="Normal"/>
-        <w:jc w:val="both"/>
-        <w:rPr/>
-      </w:pPr>
-      <w:r>
-        <w:rPr/>
-        <w:t>Word = WordCharacter {WordCharacter}</w:t>
-      </w:r>
-    </w:p>
-    <w:p>
-      <w:pPr>
-        <w:pStyle w:val="Normal"/>
-        <w:jc w:val="both"/>
-        <w:rPr/>
-      </w:pPr>
-      <w:r>
-        <w:rPr/>
-        <w:t>Character = …</w:t>
-      </w:r>
-    </w:p>
-    <w:p>
-      <w:pPr>
-        <w:pStyle w:val="Normal"/>
-        <w:jc w:val="both"/>
-        <w:rPr>
-          <w:b w:val="false"/>
-          <w:bCs w:val="false"/>
-          <w:color w:val="000000"/>
-        </w:rPr>
-      </w:pPr>
-      <w:r>
-        <w:rPr/>
-        <w:t xml:space="preserve">String = </w:t>
-      </w:r>
-      <w:r>
-        <w:rPr>
-          <w:b w:val="false"/>
-          <w:bCs w:val="false"/>
-          <w:color w:val="000000"/>
-        </w:rPr>
-        <w:t>'"' Character {Character} '"'</w:t>
+        <w:rPr>
+          <w:b/>
+          <w:bCs/>
+        </w:rPr>
+      </w:pPr>
+      <w:r>
+        <w:rPr>
+          <w:i/>
+          <w:iCs/>
+        </w:rPr>
+        <w:t>Letter</w:t>
+      </w:r>
+      <w:r>
+        <w:rPr/>
+        <w:t xml:space="preserve"> = </w:t>
+      </w:r>
+      <w:r>
+        <w:rPr>
+          <w:b/>
+          <w:bCs/>
+        </w:rPr>
+        <w:t>A</w:t>
+      </w:r>
+      <w:r>
+        <w:rPr/>
+        <w:t xml:space="preserve"> | … | </w:t>
+      </w:r>
+      <w:r>
+        <w:rPr>
+          <w:b/>
+          <w:bCs/>
+        </w:rPr>
+        <w:t>Z</w:t>
+      </w:r>
+      <w:r>
+        <w:rPr/>
+        <w:t xml:space="preserve"> | </w:t>
+      </w:r>
+      <w:r>
+        <w:rPr>
+          <w:b/>
+          <w:bCs/>
+        </w:rPr>
+        <w:t>a</w:t>
+      </w:r>
+      <w:r>
+        <w:rPr/>
+        <w:t xml:space="preserve"> | … | </w:t>
+      </w:r>
+      <w:r>
+        <w:rPr>
+          <w:b/>
+          <w:bCs/>
+        </w:rPr>
+        <w:t>z</w:t>
+      </w:r>
+    </w:p>
+    <w:p>
+      <w:pPr>
+        <w:pStyle w:val="Normal"/>
+        <w:jc w:val="both"/>
+        <w:rPr>
+          <w:b/>
+          <w:bCs/>
+        </w:rPr>
+      </w:pPr>
+      <w:r>
+        <w:rPr>
+          <w:i/>
+          <w:iCs/>
+        </w:rPr>
+        <w:t>Digit</w:t>
+      </w:r>
+      <w:r>
+        <w:rPr/>
+        <w:t xml:space="preserve"> = </w:t>
+      </w:r>
+      <w:r>
+        <w:rPr>
+          <w:b/>
+          <w:bCs/>
+        </w:rPr>
+        <w:t>0</w:t>
+      </w:r>
+      <w:r>
+        <w:rPr/>
+        <w:t xml:space="preserve"> | … | </w:t>
+      </w:r>
+      <w:r>
+        <w:rPr>
+          <w:b/>
+          <w:bCs/>
+        </w:rPr>
+        <w:t>9</w:t>
+      </w:r>
+    </w:p>
+    <w:p>
+      <w:pPr>
+        <w:pStyle w:val="Normal"/>
+        <w:jc w:val="both"/>
+        <w:rPr>
+          <w:b/>
+          <w:bCs/>
+        </w:rPr>
+      </w:pPr>
+      <w:r>
+        <w:rPr>
+          <w:i/>
+          <w:iCs/>
+        </w:rPr>
+        <w:t>WordCharacter</w:t>
+      </w:r>
+      <w:r>
+        <w:rPr/>
+        <w:t xml:space="preserve"> = </w:t>
+      </w:r>
+      <w:r>
+        <w:rPr>
+          <w:i/>
+          <w:iCs/>
+        </w:rPr>
+        <w:t>Letter</w:t>
+      </w:r>
+      <w:r>
+        <w:rPr/>
+        <w:t xml:space="preserve"> | </w:t>
+      </w:r>
+      <w:r>
+        <w:rPr>
+          <w:i/>
+          <w:iCs/>
+        </w:rPr>
+        <w:t>Digit</w:t>
+      </w:r>
+      <w:r>
+        <w:rPr/>
+        <w:t xml:space="preserve"> | </w:t>
+      </w:r>
+      <w:r>
+        <w:rPr>
+          <w:b/>
+          <w:bCs/>
+        </w:rPr>
+        <w:t>'\'</w:t>
+      </w:r>
+      <w:r>
+        <w:rPr/>
+        <w:t xml:space="preserve"> | </w:t>
+      </w:r>
+      <w:r>
+        <w:rPr>
+          <w:b/>
+          <w:bCs/>
+        </w:rPr>
+        <w:t>'.'</w:t>
+      </w:r>
+      <w:r>
+        <w:rPr/>
+        <w:t xml:space="preserve"> | </w:t>
+      </w:r>
+      <w:r>
+        <w:rPr>
+          <w:b/>
+          <w:bCs/>
+        </w:rPr>
+        <w:t>','</w:t>
+      </w:r>
+      <w:r>
+        <w:rPr/>
+        <w:t xml:space="preserve"> | </w:t>
+      </w:r>
+      <w:r>
+        <w:rPr>
+          <w:b/>
+          <w:bCs/>
+        </w:rPr>
+        <w:t>'-'</w:t>
+      </w:r>
+    </w:p>
+    <w:p>
+      <w:pPr>
+        <w:pStyle w:val="Normal"/>
+        <w:jc w:val="both"/>
+        <w:rPr/>
+      </w:pPr>
+      <w:r>
+        <w:rPr>
+          <w:i/>
+          <w:iCs/>
+        </w:rPr>
+        <w:t>Word</w:t>
+      </w:r>
+      <w:r>
+        <w:rPr/>
+        <w:t xml:space="preserve"> = </w:t>
+      </w:r>
+      <w:r>
+        <w:rPr>
+          <w:i/>
+          <w:iCs/>
+        </w:rPr>
+        <w:t>WordCharacter</w:t>
+      </w:r>
+      <w:r>
+        <w:rPr/>
+        <w:t xml:space="preserve"> {</w:t>
+      </w:r>
+      <w:r>
+        <w:rPr>
+          <w:i/>
+          <w:iCs/>
+        </w:rPr>
+        <w:t>WordCharacter</w:t>
+      </w:r>
+      <w:r>
+        <w:rPr/>
+        <w:t>}</w:t>
+      </w:r>
+    </w:p>
+    <w:p>
+      <w:pPr>
+        <w:pStyle w:val="Normal"/>
+        <w:jc w:val="both"/>
+        <w:rPr/>
+      </w:pPr>
+      <w:r>
+        <w:rPr>
+          <w:i/>
+          <w:iCs/>
+        </w:rPr>
+        <w:t>Character</w:t>
+      </w:r>
+      <w:r>
+        <w:rPr/>
+        <w:t xml:space="preserve"> = …</w:t>
+      </w:r>
+    </w:p>
+    <w:p>
+      <w:pPr>
+        <w:pStyle w:val="Normal"/>
+        <w:jc w:val="both"/>
+        <w:rPr>
+          <w:b/>
+          <w:bCs/>
+          <w:color w:val="000000"/>
+        </w:rPr>
+      </w:pPr>
+      <w:r>
+        <w:rPr>
+          <w:i/>
+          <w:iCs/>
+        </w:rPr>
+        <w:t>String</w:t>
+      </w:r>
+      <w:r>
+        <w:rPr/>
+        <w:t xml:space="preserve"> = </w:t>
+      </w:r>
+      <w:r>
+        <w:rPr>
+          <w:b/>
+          <w:bCs/>
+          <w:color w:val="000000"/>
+        </w:rPr>
+        <w:t>'"'</w:t>
+      </w:r>
+      <w:r>
+        <w:rPr>
+          <w:b w:val="false"/>
+          <w:bCs w:val="false"/>
+          <w:color w:val="000000"/>
+        </w:rPr>
+        <w:t xml:space="preserve"> </w:t>
+      </w:r>
+      <w:r>
+        <w:rPr>
+          <w:b w:val="false"/>
+          <w:bCs w:val="false"/>
+          <w:i/>
+          <w:iCs/>
+          <w:color w:val="000000"/>
+        </w:rPr>
+        <w:t>Character</w:t>
+      </w:r>
+      <w:r>
+        <w:rPr>
+          <w:b w:val="false"/>
+          <w:bCs w:val="false"/>
+          <w:color w:val="000000"/>
+        </w:rPr>
+        <w:t xml:space="preserve"> {</w:t>
+      </w:r>
+      <w:r>
+        <w:rPr>
+          <w:b w:val="false"/>
+          <w:bCs w:val="false"/>
+          <w:i/>
+          <w:iCs/>
+          <w:color w:val="000000"/>
+        </w:rPr>
+        <w:t>Character</w:t>
+      </w:r>
+      <w:r>
+        <w:rPr>
+          <w:b w:val="false"/>
+          <w:bCs w:val="false"/>
+          <w:color w:val="000000"/>
+        </w:rPr>
+        <w:t xml:space="preserve">} </w:t>
+      </w:r>
+      <w:r>
+        <w:rPr>
+          <w:b/>
+          <w:bCs/>
+          <w:color w:val="000000"/>
+        </w:rPr>
+        <w:t>'"'</w:t>
       </w:r>
     </w:p>
     <w:p>
@@ -246,11 +491,7 @@
       </w:pPr>
       <w:r>
         <w:rPr/>
-        <w:t xml:space="preserve">1) </w:t>
-      </w:r>
-      <w:r>
-        <w:rPr/>
-        <w:t>При помощи синтаксического анализа мы разбираем команды из ввода пользователя до набора слов и строк (первым элементом в этом наборе должно быть всегда слово).</w:t>
+        <w:t>1) При помощи синтаксического анализа мы разбираем команды из ввода пользователя до набора слов и строк (первым элементом в этом наборе должно быть всегда слово).</w:t>
       </w:r>
     </w:p>
     <w:p>
@@ -266,47 +507,23 @@
       <w:bookmarkStart w:id="0" w:name="__DdeLink__1870_2097074821"/>
       <w:r>
         <w:rPr/>
-        <w:t>для распозна</w:t>
-      </w:r>
-      <w:r>
-        <w:rPr/>
-        <w:t>вания</w:t>
-      </w:r>
-      <w:r>
-        <w:rPr/>
-        <w:t xml:space="preserve"> команд.</w:t>
+        <w:t>для распознавания команд.</w:t>
       </w:r>
       <w:bookmarkEnd w:id="0"/>
       <w:r>
         <w:rPr/>
-        <w:t xml:space="preserve"> Каждый элемент этой таблицы </w:t>
-      </w:r>
-      <w:r>
-        <w:rPr/>
-        <w:t>представляет список пар: слово, длина префикса, уникально идентифицирующего данное слово (относительно предыдущих слов). Эта таблица сортируется по количеству слов в элементе в порядке убывания (при этом порядок элементов с одинаковым количеством слов не важен).</w:t>
-      </w:r>
-    </w:p>
-    <w:p>
-      <w:pPr>
-        <w:pStyle w:val="Normal"/>
-        <w:jc w:val="both"/>
-        <w:rPr/>
-      </w:pPr>
-      <w:r>
-        <w:rPr/>
-        <w:t xml:space="preserve">3) </w:t>
-      </w:r>
-      <w:r>
-        <w:rPr/>
-        <w:t xml:space="preserve">После разбора команды на набор слов и строк при помощи синтаксического анализа мы ищем для этой команды соответствующий элемент в таблице. Поиск в таблице мы проводим согласно ее упорядочению (начиная с наиболее длинных элементов) и останавливаемся сразу же, как какой-либо элемент будет найден. При поиске мы учитываем тот факт, что при сравнении соответствующих слов (из элемента и из команды) достаточно сравнивать их префиксы. Длиной сравниваемых префиксов будет соответствующая длина префикса, </w:t>
-      </w:r>
-      <w:r>
-        <w:rPr/>
-        <w:t xml:space="preserve">уникально идентифицирующего данное слово; </w:t>
-      </w:r>
-      <w:r>
-        <w:rPr/>
-        <w:t>эта длина идет вместе с каждым словом для каждого элемента из таблицы для распознавания команд.</w:t>
+        <w:t xml:space="preserve"> Каждый элемент этой таблицы представляет список пар: слово, длина префикса, уникально идентифицирующего данное слово (относительно предыдущих слов). Эта таблица сортируется по количеству слов в элементе в порядке убывания (при этом порядок элементов с одинаковым количеством слов не важен).</w:t>
+      </w:r>
+    </w:p>
+    <w:p>
+      <w:pPr>
+        <w:pStyle w:val="Normal"/>
+        <w:jc w:val="both"/>
+        <w:rPr/>
+      </w:pPr>
+      <w:r>
+        <w:rPr/>
+        <w:t>3) После разбора команды на набор слов и строк при помощи синтаксического анализа мы ищем для этой команды соответствующий элемент в таблице. Поиск в таблице мы проводим согласно ее упорядочению (начиная с наиболее длинных элементов) и останавливаемся сразу же, как какой-либо элемент будет найден. При поиске мы учитываем тот факт, что при сравнении соответствующих слов (из элемента и из команды) достаточно сравнивать их префиксы. Длиной сравниваемых префиксов будет соответствующая длина префикса, уникально идентифицирующего данное слово; эта длина идет вместе с каждым словом для каждого элемента из таблицы для распознавания команд.</w:t>
       </w:r>
     </w:p>
     <w:p>
@@ -328,23 +545,7 @@
       </w:pPr>
       <w:r>
         <w:rPr/>
-        <w:t xml:space="preserve">5) Если для какой-либо команды будет не найден элемент в таблице </w:t>
-      </w:r>
-      <w:r>
-        <w:rPr/>
-        <w:t>для распозна</w:t>
-      </w:r>
-      <w:r>
-        <w:rPr/>
-        <w:t>вания</w:t>
-      </w:r>
-      <w:r>
-        <w:rPr/>
-        <w:t xml:space="preserve"> команд, </w:t>
-      </w:r>
-      <w:r>
-        <w:rPr/>
-        <w:t>то мы будем генерировать ошибку разбора.</w:t>
+        <w:t>5) Если для какой-либо команды будет не найден элемент в таблице для распознавания команд, то мы будем генерировать ошибку разбора.</w:t>
       </w:r>
     </w:p>
     <w:p>

</xml_diff>

<commit_message>
improve tests on lex_analyzer
</commit_message>
<xml_diff>
--- a/docs/CLI_service_command_parser.docx
+++ b/docs/CLI_service_command_parser.docx
@@ -458,6 +458,7 @@
         </w:rPr>
         <w:t xml:space="preserve"> | </w:t>
       </w:r>
+      <w:bookmarkStart w:id="0" w:name="__DdeLink__242_874752077"/>
       <w:r>
         <w:rPr>
           <w:b/>
@@ -468,6 +469,37 @@
         </w:rPr>
         <w:t>'\"'</w:t>
       </w:r>
+      <w:bookmarkEnd w:id="0"/>
+      <w:r>
+        <w:rPr>
+          <w:b w:val="false"/>
+          <w:bCs w:val="false"/>
+          <w:i w:val="false"/>
+          <w:iCs w:val="false"/>
+          <w:color w:val="000000"/>
+        </w:rPr>
+        <w:t xml:space="preserve"> </w:t>
+      </w:r>
+      <w:r>
+        <w:rPr>
+          <w:b w:val="false"/>
+          <w:bCs w:val="false"/>
+          <w:i w:val="false"/>
+          <w:iCs w:val="false"/>
+          <w:color w:val="000000"/>
+        </w:rPr>
+        <w:t xml:space="preserve">| </w:t>
+      </w:r>
+      <w:r>
+        <w:rPr>
+          <w:b/>
+          <w:bCs/>
+          <w:i w:val="false"/>
+          <w:iCs w:val="false"/>
+          <w:color w:val="000000"/>
+        </w:rPr>
+        <w:t>'\\'</w:t>
+      </w:r>
       <w:r>
         <w:rPr>
           <w:b w:val="false"/>
@@ -669,12 +701,12 @@
         <w:rPr/>
         <w:t xml:space="preserve">2) Для всех команд, определенных в системе мы строим таблицу </w:t>
       </w:r>
-      <w:bookmarkStart w:id="0" w:name="__DdeLink__1870_2097074821"/>
+      <w:bookmarkStart w:id="1" w:name="__DdeLink__1870_2097074821"/>
       <w:r>
         <w:rPr/>
         <w:t>для распознавания команд.</w:t>
       </w:r>
-      <w:bookmarkEnd w:id="0"/>
+      <w:bookmarkEnd w:id="1"/>
       <w:r>
         <w:rPr/>
         <w:t xml:space="preserve"> Каждый элемент этой таблицы представляет список пар: слово, длина префикса, уникально идентифицирующего данное слово (относительно предыдущих слов). Эта таблица сортируется по количеству слов в элементе в порядке убывания (при этом порядок элементов с одинаковым количеством слов не важен).</w:t>
@@ -688,11 +720,7 @@
       </w:pPr>
       <w:r>
         <w:rPr/>
-        <w:t xml:space="preserve">3) После разбора команды при помощи синтаксического анализа мы ищем для этой команды соответствующий элемент в таблице. При поиске в таблице мы ищем максимально возможное соответствие. </w:t>
-      </w:r>
-      <w:r>
-        <w:rPr/>
-        <w:t xml:space="preserve">Так, например, для ввода пользователя </w:t>
+        <w:t xml:space="preserve">3) После разбора команды при помощи синтаксического анализа мы ищем для этой команды соответствующий элемент в таблице. При поиске в таблице мы ищем максимально возможное соответствие. Так, например, для ввода пользователя </w:t>
       </w:r>
       <w:r>
         <w:rPr>
@@ -702,7 +730,7 @@
         </w:rPr>
         <w:t xml:space="preserve">"interface range XXX" будет найдено соответствие </w:t>
       </w:r>
-      <w:bookmarkStart w:id="1" w:name="__DdeLink__236_1913469347"/>
+      <w:bookmarkStart w:id="2" w:name="__DdeLink__236_1913469347"/>
       <w:r>
         <w:rPr>
           <w:b w:val="false"/>
@@ -711,7 +739,7 @@
         </w:rPr>
         <w:t>"interface range"</w:t>
       </w:r>
-      <w:bookmarkEnd w:id="1"/>
+      <w:bookmarkEnd w:id="2"/>
       <w:r>
         <w:rPr>
           <w:b w:val="false"/>
@@ -1427,7 +1455,7 @@
     <w:tbl>
       <w:tblPr>
         <w:jc w:val="left"/>
-        <w:tblInd w:w="50" w:type="dxa"/>
+        <w:tblInd w:w="47" w:type="dxa"/>
         <w:tblBorders>
           <w:top w:val="single" w:sz="2" w:space="0" w:color="000001"/>
           <w:left w:val="single" w:sz="2" w:space="0" w:color="000001"/>
@@ -1438,17 +1466,17 @@
         </w:tblBorders>
         <w:tblCellMar>
           <w:top w:w="55" w:type="dxa"/>
-          <w:left w:w="48" w:type="dxa"/>
+          <w:left w:w="45" w:type="dxa"/>
           <w:bottom w:w="55" w:type="dxa"/>
           <w:right w:w="55" w:type="dxa"/>
         </w:tblCellMar>
       </w:tblPr>
       <w:tblGrid>
         <w:gridCol w:w="1927"/>
-        <w:gridCol w:w="1927"/>
         <w:gridCol w:w="1925"/>
         <w:gridCol w:w="1925"/>
-        <w:gridCol w:w="1933"/>
+        <w:gridCol w:w="1924"/>
+        <w:gridCol w:w="1936"/>
       </w:tblGrid>
       <w:tr>
         <w:trPr>
@@ -1467,7 +1495,7 @@
             </w:tcBorders>
             <w:shd w:fill="FFFFFF" w:val="clear"/>
             <w:tcMar>
-              <w:left w:w="48" w:type="dxa"/>
+              <w:left w:w="45" w:type="dxa"/>
             </w:tcMar>
           </w:tcPr>
           <w:p>
@@ -1482,7 +1510,7 @@
         </w:tc>
         <w:tc>
           <w:tcPr>
-            <w:tcW w:w="1927" w:type="dxa"/>
+            <w:tcW w:w="1925" w:type="dxa"/>
             <w:tcBorders>
               <w:top w:val="single" w:sz="2" w:space="0" w:color="000001"/>
               <w:left w:val="single" w:sz="2" w:space="0" w:color="000001"/>
@@ -1493,7 +1521,7 @@
             </w:tcBorders>
             <w:shd w:fill="FFFFFF" w:val="clear"/>
             <w:tcMar>
-              <w:left w:w="48" w:type="dxa"/>
+              <w:left w:w="45" w:type="dxa"/>
             </w:tcMar>
           </w:tcPr>
           <w:p>
@@ -1526,7 +1554,7 @@
             </w:tcBorders>
             <w:shd w:fill="FFFFFF" w:val="clear"/>
             <w:tcMar>
-              <w:left w:w="48" w:type="dxa"/>
+              <w:left w:w="45" w:type="dxa"/>
             </w:tcMar>
           </w:tcPr>
           <w:p>
@@ -1549,7 +1577,7 @@
         </w:tc>
         <w:tc>
           <w:tcPr>
-            <w:tcW w:w="1925" w:type="dxa"/>
+            <w:tcW w:w="1924" w:type="dxa"/>
             <w:tcBorders>
               <w:top w:val="single" w:sz="2" w:space="0" w:color="000001"/>
               <w:left w:val="single" w:sz="2" w:space="0" w:color="000001"/>
@@ -1560,7 +1588,7 @@
             </w:tcBorders>
             <w:shd w:fill="FFFFFF" w:val="clear"/>
             <w:tcMar>
-              <w:left w:w="48" w:type="dxa"/>
+              <w:left w:w="45" w:type="dxa"/>
             </w:tcMar>
           </w:tcPr>
           <w:p>
@@ -1582,7 +1610,7 @@
         </w:tc>
         <w:tc>
           <w:tcPr>
-            <w:tcW w:w="1933" w:type="dxa"/>
+            <w:tcW w:w="1936" w:type="dxa"/>
             <w:tcBorders>
               <w:top w:val="single" w:sz="2" w:space="0" w:color="000001"/>
               <w:left w:val="single" w:sz="2" w:space="0" w:color="000001"/>
@@ -1593,7 +1621,7 @@
             </w:tcBorders>
             <w:shd w:fill="FFFFFF" w:val="clear"/>
             <w:tcMar>
-              <w:left w:w="48" w:type="dxa"/>
+              <w:left w:w="45" w:type="dxa"/>
             </w:tcMar>
           </w:tcPr>
           <w:p>
@@ -1631,7 +1659,7 @@
             </w:tcBorders>
             <w:shd w:fill="FFFFFF" w:val="clear"/>
             <w:tcMar>
-              <w:left w:w="48" w:type="dxa"/>
+              <w:left w:w="45" w:type="dxa"/>
             </w:tcMar>
           </w:tcPr>
           <w:p>
@@ -1653,7 +1681,7 @@
         </w:tc>
         <w:tc>
           <w:tcPr>
-            <w:tcW w:w="1927" w:type="dxa"/>
+            <w:tcW w:w="1925" w:type="dxa"/>
             <w:tcBorders>
               <w:top w:val="nil"/>
               <w:left w:val="single" w:sz="2" w:space="0" w:color="000001"/>
@@ -1664,7 +1692,7 @@
             </w:tcBorders>
             <w:shd w:fill="FFFFFF" w:val="clear"/>
             <w:tcMar>
-              <w:left w:w="48" w:type="dxa"/>
+              <w:left w:w="45" w:type="dxa"/>
             </w:tcMar>
           </w:tcPr>
           <w:p>
@@ -1691,7 +1719,7 @@
             </w:tcBorders>
             <w:shd w:fill="FFFFFF" w:val="clear"/>
             <w:tcMar>
-              <w:left w:w="48" w:type="dxa"/>
+              <w:left w:w="45" w:type="dxa"/>
             </w:tcMar>
           </w:tcPr>
           <w:p>
@@ -1706,7 +1734,7 @@
         </w:tc>
         <w:tc>
           <w:tcPr>
-            <w:tcW w:w="1925" w:type="dxa"/>
+            <w:tcW w:w="1924" w:type="dxa"/>
             <w:tcBorders>
               <w:top w:val="nil"/>
               <w:left w:val="single" w:sz="2" w:space="0" w:color="000001"/>
@@ -1717,7 +1745,7 @@
             </w:tcBorders>
             <w:shd w:fill="FFFFFF" w:val="clear"/>
             <w:tcMar>
-              <w:left w:w="48" w:type="dxa"/>
+              <w:left w:w="45" w:type="dxa"/>
             </w:tcMar>
           </w:tcPr>
           <w:p>
@@ -1732,7 +1760,7 @@
         </w:tc>
         <w:tc>
           <w:tcPr>
-            <w:tcW w:w="1933" w:type="dxa"/>
+            <w:tcW w:w="1936" w:type="dxa"/>
             <w:tcBorders>
               <w:top w:val="nil"/>
               <w:left w:val="single" w:sz="2" w:space="0" w:color="000001"/>
@@ -1743,7 +1771,7 @@
             </w:tcBorders>
             <w:shd w:fill="FFFFFF" w:val="clear"/>
             <w:tcMar>
-              <w:left w:w="48" w:type="dxa"/>
+              <w:left w:w="45" w:type="dxa"/>
             </w:tcMar>
           </w:tcPr>
           <w:p>
@@ -1774,7 +1802,7 @@
             </w:tcBorders>
             <w:shd w:fill="FFFFFF" w:val="clear"/>
             <w:tcMar>
-              <w:left w:w="48" w:type="dxa"/>
+              <w:left w:w="45" w:type="dxa"/>
             </w:tcMar>
           </w:tcPr>
           <w:p>
@@ -1796,7 +1824,7 @@
         </w:tc>
         <w:tc>
           <w:tcPr>
-            <w:tcW w:w="1927" w:type="dxa"/>
+            <w:tcW w:w="1925" w:type="dxa"/>
             <w:tcBorders>
               <w:top w:val="nil"/>
               <w:left w:val="single" w:sz="2" w:space="0" w:color="000001"/>
@@ -1807,7 +1835,7 @@
             </w:tcBorders>
             <w:shd w:fill="FFFFFF" w:val="clear"/>
             <w:tcMar>
-              <w:left w:w="48" w:type="dxa"/>
+              <w:left w:w="45" w:type="dxa"/>
             </w:tcMar>
           </w:tcPr>
           <w:p>
@@ -1834,7 +1862,7 @@
             </w:tcBorders>
             <w:shd w:fill="FFFFFF" w:val="clear"/>
             <w:tcMar>
-              <w:left w:w="48" w:type="dxa"/>
+              <w:left w:w="45" w:type="dxa"/>
             </w:tcMar>
           </w:tcPr>
           <w:p>
@@ -1850,7 +1878,7 @@
         </w:tc>
         <w:tc>
           <w:tcPr>
-            <w:tcW w:w="1925" w:type="dxa"/>
+            <w:tcW w:w="1924" w:type="dxa"/>
             <w:tcBorders>
               <w:top w:val="nil"/>
               <w:left w:val="single" w:sz="2" w:space="0" w:color="000001"/>
@@ -1861,7 +1889,7 @@
             </w:tcBorders>
             <w:shd w:fill="FFFFFF" w:val="clear"/>
             <w:tcMar>
-              <w:left w:w="48" w:type="dxa"/>
+              <w:left w:w="45" w:type="dxa"/>
             </w:tcMar>
           </w:tcPr>
           <w:p>
@@ -1877,7 +1905,7 @@
         </w:tc>
         <w:tc>
           <w:tcPr>
-            <w:tcW w:w="1933" w:type="dxa"/>
+            <w:tcW w:w="1936" w:type="dxa"/>
             <w:tcBorders>
               <w:top w:val="nil"/>
               <w:left w:val="single" w:sz="2" w:space="0" w:color="000001"/>
@@ -1888,7 +1916,7 @@
             </w:tcBorders>
             <w:shd w:fill="FFFFFF" w:val="clear"/>
             <w:tcMar>
-              <w:left w:w="48" w:type="dxa"/>
+              <w:left w:w="45" w:type="dxa"/>
             </w:tcMar>
           </w:tcPr>
           <w:p>

</xml_diff>